<commit_message>
add all files for cases
</commit_message>
<xml_diff>
--- a/Cases/A1_Retail_EDA/Diageo Business Analytics Case Study.docx
+++ b/Cases/A1_Retail_EDA/Diageo Business Analytics Case Study.docx
@@ -1057,6 +1057,12 @@
     </w:p>
     <w:p/>
     <w:p>
+      <w:r>
+        <w:t>You presentation should be no more than 10min in length.</w:t>
+      </w:r>
+    </w:p>
+    <w:p/>
+    <w:p>
       <w:pPr>
         <w:pStyle w:val="Heading2"/>
       </w:pPr>
@@ -1067,6 +1073,7 @@
     <w:p/>
     <w:p>
       <w:r>
+        <w:lastRenderedPageBreak/>
         <w:t>Your insights will act as a robust foundation upon which other departments in the organization can strategize and make informed decisions. Let the data lead the conversation and provide an unbiased perspective on the opportunities and challenges that lie before Diageo.</w:t>
       </w:r>
       <w:r>
@@ -1085,7 +1092,6 @@
         <w:rPr>
           <w:rFonts w:asciiTheme="minorHAnsi" w:hAnsiTheme="minorHAnsi" w:cstheme="minorHAnsi"/>
         </w:rPr>
-        <w:lastRenderedPageBreak/>
         <w:t>Criteria for Success</w:t>
       </w:r>
     </w:p>
@@ -1503,6 +1509,7 @@
         <w:rPr>
           <w:rFonts w:cstheme="minorHAnsi"/>
         </w:rPr>
+        <w:lastRenderedPageBreak/>
         <w:t>Markdown is not encouraged. It is to be a professional report similar to amazon's 6 pagers though does not have to be as long.   As a business report consumed throughout manty departments, code and screenshots are discouraged</w:t>
       </w:r>
       <w:r>
@@ -1515,14 +1522,7 @@
         <w:rPr>
           <w:rFonts w:cstheme="minorHAnsi"/>
         </w:rPr>
-        <w:t xml:space="preserve"> and instead describe your </w:t>
-      </w:r>
-      <w:r>
-        <w:rPr>
-          <w:rFonts w:cstheme="minorHAnsi"/>
-        </w:rPr>
-        <w:lastRenderedPageBreak/>
-        <w:t>intentions/problem statement, data aspects, and results/findings/implications in an organized manner. Lastly, outlines and bullets alone will not earn you robust marks.</w:t>
+        <w:t xml:space="preserve"> and instead describe your intentions/problem statement, data aspects, and results/findings/implications in an organized manner. Lastly, outlines and bullets alone will not earn you robust marks.</w:t>
       </w:r>
     </w:p>
     <w:p>

</xml_diff>